<commit_message>
documents updated for project planning.
</commit_message>
<xml_diff>
--- a/Project Planning/Stakeholder Requirement Document.docx
+++ b/Project Planning/Stakeholder Requirement Document.docx
@@ -283,7 +283,7 @@
           <w:sz w:val="22"/>
           <w:szCs w:val="22"/>
         </w:rPr>
-        <w:t xml:space="preserve">Insights will inform </w:t>
+        <w:t xml:space="preserve">Insights </w:t>
       </w:r>
       <w:r>
         <w:rPr>
@@ -291,7 +291,7 @@
           <w:sz w:val="22"/>
           <w:szCs w:val="22"/>
         </w:rPr>
-        <w:t>new product</w:t>
+        <w:t xml:space="preserve">will </w:t>
       </w:r>
       <w:r>
         <w:rPr>
@@ -299,28 +299,16 @@
           <w:sz w:val="22"/>
           <w:szCs w:val="22"/>
         </w:rPr>
-        <w:t xml:space="preserve"> design. </w:t>
-      </w:r>
-      <w:r>
-        <w:rPr>
-          <w:rFonts w:ascii="Bitter" w:eastAsia="Bitter" w:hAnsi="Bitter" w:cs="Bitter"/>
-          <w:b/>
-          <w:sz w:val="22"/>
-          <w:szCs w:val="22"/>
-        </w:rPr>
-        <w:t xml:space="preserve">Ask follow-up questions for more </w:t>
-      </w:r>
-      <w:proofErr w:type="gramStart"/>
-      <w:r>
-        <w:rPr>
-          <w:rFonts w:ascii="Bitter" w:eastAsia="Bitter" w:hAnsi="Bitter" w:cs="Bitter"/>
-          <w:b/>
-          <w:sz w:val="22"/>
-          <w:szCs w:val="22"/>
-        </w:rPr>
-        <w:t>context</w:t>
-      </w:r>
-      <w:proofErr w:type="gramEnd"/>
+        <w:t>be provided</w:t>
+      </w:r>
+      <w:r>
+        <w:rPr>
+          <w:rFonts w:ascii="Times New Roman" w:eastAsia="Times New Roman" w:hAnsi="Times New Roman" w:cs="Times New Roman"/>
+          <w:sz w:val="22"/>
+          <w:szCs w:val="22"/>
+        </w:rPr>
+        <w:t xml:space="preserve"> to identify customer demand in different situations.</w:t>
+      </w:r>
     </w:p>
     <w:p>
       <w:pPr>
@@ -353,30 +341,23 @@
           <w:numId w:val="1"/>
         </w:numPr>
         <w:spacing w:line="360" w:lineRule="auto"/>
+      </w:pPr>
+      <w:r>
         <w:rPr>
           <w:rFonts w:ascii="Times New Roman" w:eastAsia="Times New Roman" w:hAnsi="Times New Roman" w:cs="Times New Roman"/>
           <w:sz w:val="24"/>
           <w:szCs w:val="24"/>
         </w:rPr>
-      </w:pPr>
+        <w:t xml:space="preserve">Must </w:t>
+      </w:r>
       <w:r>
         <w:rPr>
           <w:rFonts w:ascii="Times New Roman" w:eastAsia="Times New Roman" w:hAnsi="Times New Roman" w:cs="Times New Roman"/>
           <w:sz w:val="24"/>
           <w:szCs w:val="24"/>
         </w:rPr>
-        <w:t xml:space="preserve">Must include fields for customer ID/username, item category such as clothing or household goods, and </w:t>
-      </w:r>
-      <w:proofErr w:type="gramStart"/>
-      <w:r>
-        <w:rPr>
-          <w:rFonts w:ascii="Times New Roman" w:eastAsia="Times New Roman" w:hAnsi="Times New Roman" w:cs="Times New Roman"/>
-          <w:sz w:val="24"/>
-          <w:szCs w:val="24"/>
-        </w:rPr>
-        <w:t>date</w:t>
-      </w:r>
-      <w:proofErr w:type="gramEnd"/>
+        <w:t>show number of trips at starting locations and popular ending based on total trips using table or map visualization.</w:t>
+      </w:r>
     </w:p>
     <w:p>
       <w:pPr>
@@ -385,30 +366,10 @@
           <w:numId w:val="1"/>
         </w:numPr>
         <w:spacing w:line="360" w:lineRule="auto"/>
-        <w:rPr>
-          <w:rFonts w:ascii="Times New Roman" w:eastAsia="Times New Roman" w:hAnsi="Times New Roman" w:cs="Times New Roman"/>
-          <w:sz w:val="24"/>
-          <w:szCs w:val="24"/>
-        </w:rPr>
-      </w:pPr>
-      <w:r>
-        <w:rPr>
-          <w:rFonts w:ascii="Times New Roman" w:eastAsia="Times New Roman" w:hAnsi="Times New Roman" w:cs="Times New Roman"/>
-          <w:sz w:val="24"/>
-          <w:szCs w:val="24"/>
-        </w:rPr>
-        <w:t xml:space="preserve">Should show how long the listings for completed sales are online before the sale is </w:t>
-      </w:r>
-      <w:proofErr w:type="gramStart"/>
-      <w:r>
-        <w:rPr>
-          <w:rFonts w:ascii="Times New Roman" w:eastAsia="Times New Roman" w:hAnsi="Times New Roman" w:cs="Times New Roman"/>
-          <w:sz w:val="24"/>
-          <w:szCs w:val="24"/>
-        </w:rPr>
-        <w:t>completed</w:t>
-      </w:r>
-      <w:proofErr w:type="gramEnd"/>
+      </w:pPr>
+      <w:r>
+        <w:t>Must show visualization of trends (focus on month) from the summer of 2015.</w:t>
+      </w:r>
     </w:p>
     <w:p>
       <w:pPr>
@@ -417,36 +378,46 @@
           <w:numId w:val="1"/>
         </w:numPr>
         <w:spacing w:line="360" w:lineRule="auto"/>
-        <w:rPr>
-          <w:rFonts w:ascii="Times New Roman" w:eastAsia="Times New Roman" w:hAnsi="Times New Roman" w:cs="Times New Roman"/>
-          <w:sz w:val="24"/>
-          <w:szCs w:val="24"/>
-        </w:rPr>
-      </w:pPr>
-      <w:r>
-        <w:rPr>
-          <w:rFonts w:ascii="Times New Roman" w:eastAsia="Times New Roman" w:hAnsi="Times New Roman" w:cs="Times New Roman"/>
-          <w:sz w:val="24"/>
-          <w:szCs w:val="24"/>
-        </w:rPr>
-        <w:t xml:space="preserve">Should be a chart comparing the number of searches made and the amount of sales </w:t>
-      </w:r>
-      <w:proofErr w:type="gramStart"/>
-      <w:r>
-        <w:rPr>
-          <w:rFonts w:ascii="Times New Roman" w:eastAsia="Times New Roman" w:hAnsi="Times New Roman" w:cs="Times New Roman"/>
-          <w:sz w:val="24"/>
-          <w:szCs w:val="24"/>
-        </w:rPr>
-        <w:t>completed</w:t>
-      </w:r>
-      <w:proofErr w:type="gramEnd"/>
+      </w:pPr>
+      <w:r>
+        <w:t>Must show percent growth in number of trips year over year.</w:t>
+      </w:r>
     </w:p>
     <w:p>
       <w:pPr>
-        <w:widowControl w:val="0"/>
-        <w:spacing w:before="100" w:after="200" w:line="360" w:lineRule="auto"/>
-      </w:pPr>
+        <w:numPr>
+          <w:ilvl w:val="0"/>
+          <w:numId w:val="1"/>
+        </w:numPr>
+        <w:spacing w:line="360" w:lineRule="auto"/>
+      </w:pPr>
+      <w:r>
+        <w:t>Should calculate the net of start and ending trips per station that can give approximation of whether there are more bikes coming in or out of station.</w:t>
+      </w:r>
+    </w:p>
+    <w:p>
+      <w:pPr>
+        <w:numPr>
+          <w:ilvl w:val="0"/>
+          <w:numId w:val="1"/>
+        </w:numPr>
+        <w:spacing w:line="360" w:lineRule="auto"/>
+      </w:pPr>
+      <w:r>
+        <w:t>Should include insights related to the number of trips across all starting and ending locations.</w:t>
+      </w:r>
+    </w:p>
+    <w:p>
+      <w:pPr>
+        <w:numPr>
+          <w:ilvl w:val="0"/>
+          <w:numId w:val="1"/>
+        </w:numPr>
+        <w:spacing w:line="360" w:lineRule="auto"/>
+      </w:pPr>
+      <w:r>
+        <w:t>Should include insights related to peak usage by time of day, season and weather impact.</w:t>
+      </w:r>
     </w:p>
     <w:sectPr>
       <w:pgSz w:w="12240" w:h="15840"/>

</xml_diff>